<commit_message>
added more experience to resume
</commit_message>
<xml_diff>
--- a/Resume/Lynch Sean Project Manager Resume.docx
+++ b/Resume/Lynch Sean Project Manager Resume.docx
@@ -143,17 +143,6 @@
           <w:p>
             <w:pPr>
               <w:spacing w:before="0" w:line="240" w:lineRule="auto"/>
-              <w:rPr>
-                <w:rFonts w:ascii="Oswald" w:eastAsia="Oswald" w:hAnsi="Oswald" w:cs="Oswald"/>
-                <w:color w:val="000000"/>
-                <w:sz w:val="20"/>
-                <w:szCs w:val="20"/>
-              </w:rPr>
-            </w:pPr>
-          </w:p>
-          <w:p>
-            <w:pPr>
-              <w:spacing w:before="0" w:line="240" w:lineRule="auto"/>
               <w:jc w:val="right"/>
               <w:rPr>
                 <w:rFonts w:ascii="Oswald" w:eastAsia="Oswald" w:hAnsi="Oswald" w:cs="Oswald"/>
@@ -392,16 +381,70 @@
                 <w:szCs w:val="24"/>
               </w:rPr>
               <w:tab/>
-              <w:t xml:space="preserve">        </w:t>
-            </w:r>
-            <w:r>
-              <w:rPr>
-                <w:rFonts w:ascii="Oswald" w:eastAsia="Oswald" w:hAnsi="Oswald" w:cs="Oswald"/>
-                <w:color w:val="000000"/>
-                <w:sz w:val="22"/>
-                <w:szCs w:val="22"/>
-              </w:rPr>
-              <w:t>November 2020 - August 2021</w:t>
+            </w:r>
+            <w:r>
+              <w:rPr>
+                <w:rFonts w:ascii="Oswald" w:eastAsia="Oswald" w:hAnsi="Oswald" w:cs="Oswald"/>
+                <w:color w:val="000000"/>
+                <w:sz w:val="24"/>
+                <w:szCs w:val="24"/>
+              </w:rPr>
+              <w:tab/>
+              <w:t xml:space="preserve">  </w:t>
+            </w:r>
+            <w:r>
+              <w:rPr>
+                <w:rFonts w:ascii="Oswald" w:eastAsia="Oswald" w:hAnsi="Oswald" w:cs="Oswald"/>
+                <w:color w:val="000000"/>
+                <w:sz w:val="24"/>
+                <w:szCs w:val="24"/>
+              </w:rPr>
+              <w:t xml:space="preserve">   </w:t>
+            </w:r>
+            <w:r>
+              <w:rPr>
+                <w:rFonts w:ascii="Oswald" w:eastAsia="Oswald" w:hAnsi="Oswald" w:cs="Oswald"/>
+                <w:color w:val="000000"/>
+                <w:sz w:val="24"/>
+                <w:szCs w:val="24"/>
+              </w:rPr>
+              <w:t xml:space="preserve"> </w:t>
+            </w:r>
+            <w:r>
+              <w:rPr>
+                <w:rFonts w:ascii="Oswald" w:eastAsia="Oswald" w:hAnsi="Oswald" w:cs="Oswald"/>
+                <w:color w:val="000000"/>
+                <w:sz w:val="24"/>
+                <w:szCs w:val="24"/>
+              </w:rPr>
+              <w:t xml:space="preserve">     </w:t>
+            </w:r>
+            <w:r>
+              <w:rPr>
+                <w:rFonts w:ascii="Oswald" w:eastAsia="Oswald" w:hAnsi="Oswald" w:cs="Oswald"/>
+                <w:color w:val="000000"/>
+                <w:sz w:val="22"/>
+                <w:szCs w:val="22"/>
+              </w:rPr>
+              <w:t xml:space="preserve">May 2023 </w:t>
+            </w:r>
+            <w:r>
+              <w:rPr>
+                <w:rFonts w:ascii="Oswald" w:eastAsia="Oswald" w:hAnsi="Oswald" w:cs="Oswald"/>
+                <w:color w:val="000000"/>
+                <w:sz w:val="22"/>
+                <w:szCs w:val="22"/>
+              </w:rPr>
+              <w:t xml:space="preserve">- </w:t>
+            </w:r>
+            <w:r>
+              <w:rPr>
+                <w:rFonts w:ascii="Oswald" w:eastAsia="Oswald" w:hAnsi="Oswald" w:cs="Oswald"/>
+                <w:color w:val="000000"/>
+                <w:sz w:val="22"/>
+                <w:szCs w:val="22"/>
+              </w:rPr>
+              <w:t>Present</w:t>
             </w:r>
           </w:p>
           <w:p>
@@ -668,9 +711,8 @@
                 <w:sz w:val="24"/>
                 <w:szCs w:val="24"/>
               </w:rPr>
-              <w:t xml:space="preserve">[1 Primary Role in Project (Artist, </w:t>
-            </w:r>
-            <w:proofErr w:type="spellStart"/>
+              <w:t>Programmer</w:t>
+            </w:r>
             <w:r>
               <w:rPr>
                 <w:rFonts w:ascii="Oswald" w:eastAsia="Oswald" w:hAnsi="Oswald" w:cs="Oswald"/>
@@ -678,10 +720,8 @@
                 <w:sz w:val="24"/>
                 <w:szCs w:val="24"/>
               </w:rPr>
-              <w:t>etc</w:t>
-            </w:r>
-            <w:proofErr w:type="spellEnd"/>
-            <w:proofErr w:type="gramStart"/>
+              <w:tab/>
+            </w:r>
             <w:r>
               <w:rPr>
                 <w:rFonts w:ascii="Oswald" w:eastAsia="Oswald" w:hAnsi="Oswald" w:cs="Oswald"/>
@@ -689,9 +729,8 @@
                 <w:sz w:val="24"/>
                 <w:szCs w:val="24"/>
               </w:rPr>
-              <w:t xml:space="preserve">)]   </w:t>
-            </w:r>
-            <w:proofErr w:type="gramEnd"/>
+              <w:tab/>
+            </w:r>
             <w:r>
               <w:rPr>
                 <w:rFonts w:ascii="Oswald" w:eastAsia="Oswald" w:hAnsi="Oswald" w:cs="Oswald"/>
@@ -699,16 +738,80 @@
                 <w:sz w:val="24"/>
                 <w:szCs w:val="24"/>
               </w:rPr>
-              <w:t xml:space="preserve">                                        </w:t>
-            </w:r>
-            <w:r>
-              <w:rPr>
-                <w:rFonts w:ascii="Oswald" w:eastAsia="Oswald" w:hAnsi="Oswald" w:cs="Oswald"/>
-                <w:color w:val="000000"/>
-                <w:sz w:val="22"/>
-                <w:szCs w:val="22"/>
-              </w:rPr>
-              <w:t>July 2017 - Current</w:t>
+              <w:tab/>
+            </w:r>
+            <w:r>
+              <w:rPr>
+                <w:rFonts w:ascii="Oswald" w:eastAsia="Oswald" w:hAnsi="Oswald" w:cs="Oswald"/>
+                <w:color w:val="000000"/>
+                <w:sz w:val="24"/>
+                <w:szCs w:val="24"/>
+              </w:rPr>
+              <w:tab/>
+            </w:r>
+            <w:r>
+              <w:rPr>
+                <w:rFonts w:ascii="Oswald" w:eastAsia="Oswald" w:hAnsi="Oswald" w:cs="Oswald"/>
+                <w:color w:val="000000"/>
+                <w:sz w:val="24"/>
+                <w:szCs w:val="24"/>
+              </w:rPr>
+              <w:tab/>
+            </w:r>
+            <w:r>
+              <w:rPr>
+                <w:rFonts w:ascii="Oswald" w:eastAsia="Oswald" w:hAnsi="Oswald" w:cs="Oswald"/>
+                <w:color w:val="000000"/>
+                <w:sz w:val="24"/>
+                <w:szCs w:val="24"/>
+              </w:rPr>
+              <w:tab/>
+              <w:t xml:space="preserve">    </w:t>
+            </w:r>
+            <w:r>
+              <w:rPr>
+                <w:rFonts w:ascii="Oswald" w:eastAsia="Oswald" w:hAnsi="Oswald" w:cs="Oswald"/>
+                <w:color w:val="000000"/>
+                <w:sz w:val="22"/>
+                <w:szCs w:val="22"/>
+              </w:rPr>
+              <w:t>March 2023</w:t>
+            </w:r>
+            <w:r>
+              <w:rPr>
+                <w:rFonts w:ascii="Oswald" w:eastAsia="Oswald" w:hAnsi="Oswald" w:cs="Oswald"/>
+                <w:color w:val="000000"/>
+                <w:sz w:val="22"/>
+                <w:szCs w:val="22"/>
+              </w:rPr>
+              <w:t xml:space="preserve"> </w:t>
+            </w:r>
+            <w:r>
+              <w:rPr>
+                <w:rFonts w:ascii="Oswald" w:eastAsia="Oswald" w:hAnsi="Oswald" w:cs="Oswald"/>
+                <w:color w:val="000000"/>
+                <w:sz w:val="22"/>
+                <w:szCs w:val="22"/>
+              </w:rPr>
+              <w:t>-</w:t>
+            </w:r>
+            <w:r>
+              <w:rPr>
+                <w:rFonts w:ascii="Oswald" w:eastAsia="Oswald" w:hAnsi="Oswald" w:cs="Oswald"/>
+                <w:color w:val="000000"/>
+                <w:sz w:val="22"/>
+                <w:szCs w:val="22"/>
+              </w:rPr>
+              <w:t xml:space="preserve"> </w:t>
+            </w:r>
+            <w:r>
+              <w:rPr>
+                <w:rFonts w:ascii="Oswald" w:eastAsia="Oswald" w:hAnsi="Oswald" w:cs="Oswald"/>
+                <w:color w:val="000000"/>
+                <w:sz w:val="22"/>
+                <w:szCs w:val="22"/>
+              </w:rPr>
+              <w:t>April 2023</w:t>
             </w:r>
           </w:p>
           <w:p>
@@ -730,7 +833,70 @@
                 <w:sz w:val="22"/>
                 <w:szCs w:val="22"/>
               </w:rPr>
-              <w:t>[Project Name] - [Game Engine] - [VFS School Project]. Vancouver, BC</w:t>
+              <w:t>Those Damn Fish</w:t>
+            </w:r>
+            <w:r>
+              <w:rPr>
+                <w:rFonts w:ascii="Oswald" w:eastAsia="Oswald" w:hAnsi="Oswald" w:cs="Oswald"/>
+                <w:color w:val="000000"/>
+                <w:sz w:val="22"/>
+                <w:szCs w:val="22"/>
+              </w:rPr>
+              <w:t xml:space="preserve"> - </w:t>
+            </w:r>
+            <w:r>
+              <w:rPr>
+                <w:rFonts w:ascii="Oswald" w:eastAsia="Oswald" w:hAnsi="Oswald" w:cs="Oswald"/>
+                <w:color w:val="000000"/>
+                <w:sz w:val="22"/>
+                <w:szCs w:val="22"/>
+              </w:rPr>
+              <w:t>Unity</w:t>
+            </w:r>
+            <w:r>
+              <w:rPr>
+                <w:rFonts w:ascii="Oswald" w:eastAsia="Oswald" w:hAnsi="Oswald" w:cs="Oswald"/>
+                <w:color w:val="000000"/>
+                <w:sz w:val="22"/>
+                <w:szCs w:val="22"/>
+              </w:rPr>
+              <w:t xml:space="preserve"> </w:t>
+            </w:r>
+            <w:r>
+              <w:rPr>
+                <w:rFonts w:ascii="Oswald" w:eastAsia="Oswald" w:hAnsi="Oswald" w:cs="Oswald"/>
+                <w:color w:val="000000"/>
+                <w:sz w:val="22"/>
+                <w:szCs w:val="22"/>
+              </w:rPr>
+              <w:t>-</w:t>
+            </w:r>
+            <w:r>
+              <w:rPr>
+                <w:rFonts w:ascii="Oswald" w:eastAsia="Oswald" w:hAnsi="Oswald" w:cs="Oswald"/>
+                <w:color w:val="000000"/>
+                <w:sz w:val="22"/>
+                <w:szCs w:val="22"/>
+              </w:rPr>
+              <w:t xml:space="preserve"> </w:t>
+            </w:r>
+            <w:r>
+              <w:rPr>
+                <w:rFonts w:ascii="Oswald" w:eastAsia="Oswald" w:hAnsi="Oswald" w:cs="Oswald"/>
+                <w:color w:val="000000"/>
+                <w:sz w:val="22"/>
+                <w:szCs w:val="22"/>
+              </w:rPr>
+              <w:t>VFS Group Project</w:t>
+            </w:r>
+            <w:r>
+              <w:rPr>
+                <w:rFonts w:ascii="Oswald" w:eastAsia="Oswald" w:hAnsi="Oswald" w:cs="Oswald"/>
+                <w:color w:val="000000"/>
+                <w:sz w:val="22"/>
+                <w:szCs w:val="22"/>
+              </w:rPr>
+              <w:t>. Vancouver, BC</w:t>
             </w:r>
           </w:p>
           <w:p>
@@ -756,7 +922,16 @@
                 <w:sz w:val="22"/>
                 <w:szCs w:val="22"/>
               </w:rPr>
-              <w:t>[Fill in measurable details of what you did]</w:t>
+              <w:t>Programmed and i</w:t>
+            </w:r>
+            <w:r>
+              <w:rPr>
+                <w:rFonts w:ascii="Oswald" w:eastAsia="Oswald" w:hAnsi="Oswald" w:cs="Oswald"/>
+                <w:color w:val="000000"/>
+                <w:sz w:val="22"/>
+                <w:szCs w:val="22"/>
+              </w:rPr>
+              <w:t>mplemented main gameplay systems (tower placement, tower shooting, fish movement, resource manager)</w:t>
             </w:r>
           </w:p>
           <w:p>
@@ -782,7 +957,25 @@
                 <w:sz w:val="22"/>
                 <w:szCs w:val="22"/>
               </w:rPr>
-              <w:t>[Fill in measurable details of what you did]</w:t>
+              <w:t xml:space="preserve">Audio </w:t>
+            </w:r>
+            <w:r>
+              <w:rPr>
+                <w:rFonts w:ascii="Oswald" w:eastAsia="Oswald" w:hAnsi="Oswald" w:cs="Oswald"/>
+                <w:color w:val="000000"/>
+                <w:sz w:val="22"/>
+                <w:szCs w:val="22"/>
+              </w:rPr>
+              <w:t>i</w:t>
+            </w:r>
+            <w:r>
+              <w:rPr>
+                <w:rFonts w:ascii="Oswald" w:eastAsia="Oswald" w:hAnsi="Oswald" w:cs="Oswald"/>
+                <w:color w:val="000000"/>
+                <w:sz w:val="22"/>
+                <w:szCs w:val="22"/>
+              </w:rPr>
+              <w:t>mplementation using FMOD</w:t>
             </w:r>
           </w:p>
           <w:p>
@@ -808,111 +1001,7 @@
                 <w:sz w:val="22"/>
                 <w:szCs w:val="22"/>
               </w:rPr>
-              <w:t>[Fill in measurable details of what you did]</w:t>
-            </w:r>
-          </w:p>
-          <w:p>
-            <w:pPr>
-              <w:widowControl/>
-              <w:numPr>
-                <w:ilvl w:val="0"/>
-                <w:numId w:val="1"/>
-              </w:numPr>
-              <w:spacing w:before="0" w:line="276" w:lineRule="auto"/>
-              <w:ind w:right="0"/>
-              <w:rPr>
-                <w:rFonts w:ascii="Oswald" w:eastAsia="Oswald" w:hAnsi="Oswald" w:cs="Oswald"/>
-                <w:color w:val="000000"/>
-                <w:sz w:val="22"/>
-                <w:szCs w:val="22"/>
-              </w:rPr>
-            </w:pPr>
-            <w:r>
-              <w:rPr>
-                <w:rFonts w:ascii="Oswald" w:eastAsia="Oswald" w:hAnsi="Oswald" w:cs="Oswald"/>
-                <w:color w:val="000000"/>
-                <w:sz w:val="22"/>
-                <w:szCs w:val="22"/>
-              </w:rPr>
-              <w:t>[Fill in measurable details of what you did]</w:t>
-            </w:r>
-          </w:p>
-          <w:p>
-            <w:pPr>
-              <w:widowControl/>
-              <w:numPr>
-                <w:ilvl w:val="0"/>
-                <w:numId w:val="1"/>
-              </w:numPr>
-              <w:spacing w:before="0" w:line="276" w:lineRule="auto"/>
-              <w:ind w:right="0"/>
-              <w:rPr>
-                <w:rFonts w:ascii="Oswald" w:eastAsia="Oswald" w:hAnsi="Oswald" w:cs="Oswald"/>
-                <w:color w:val="000000"/>
-                <w:sz w:val="22"/>
-                <w:szCs w:val="22"/>
-              </w:rPr>
-            </w:pPr>
-            <w:r>
-              <w:rPr>
-                <w:rFonts w:ascii="Oswald" w:eastAsia="Oswald" w:hAnsi="Oswald" w:cs="Oswald"/>
-                <w:color w:val="000000"/>
-                <w:sz w:val="22"/>
-                <w:szCs w:val="22"/>
-              </w:rPr>
-              <w:t>[Fill in measurable details of what you did]</w:t>
-            </w:r>
-          </w:p>
-          <w:p>
-            <w:pPr>
-              <w:widowControl/>
-              <w:numPr>
-                <w:ilvl w:val="0"/>
-                <w:numId w:val="1"/>
-              </w:numPr>
-              <w:spacing w:before="0" w:line="276" w:lineRule="auto"/>
-              <w:ind w:right="0"/>
-              <w:rPr>
-                <w:rFonts w:ascii="Oswald" w:eastAsia="Oswald" w:hAnsi="Oswald" w:cs="Oswald"/>
-                <w:color w:val="000000"/>
-                <w:sz w:val="22"/>
-                <w:szCs w:val="22"/>
-              </w:rPr>
-            </w:pPr>
-            <w:r>
-              <w:rPr>
-                <w:rFonts w:ascii="Oswald" w:eastAsia="Oswald" w:hAnsi="Oswald" w:cs="Oswald"/>
-                <w:color w:val="000000"/>
-                <w:sz w:val="22"/>
-                <w:szCs w:val="22"/>
-              </w:rPr>
-              <w:t>[Fill in measurable details of what you did]</w:t>
-            </w:r>
-          </w:p>
-          <w:p>
-            <w:pPr>
-              <w:widowControl/>
-              <w:numPr>
-                <w:ilvl w:val="0"/>
-                <w:numId w:val="1"/>
-              </w:numPr>
-              <w:spacing w:before="0" w:line="276" w:lineRule="auto"/>
-              <w:ind w:right="0"/>
-              <w:rPr>
-                <w:rFonts w:ascii="Oswald" w:eastAsia="Oswald" w:hAnsi="Oswald" w:cs="Oswald"/>
-                <w:color w:val="000000"/>
-                <w:sz w:val="22"/>
-                <w:szCs w:val="22"/>
-              </w:rPr>
-            </w:pPr>
-            <w:r>
-              <w:rPr>
-                <w:rFonts w:ascii="Oswald" w:eastAsia="Oswald" w:hAnsi="Oswald" w:cs="Oswald"/>
-                <w:color w:val="000000"/>
-                <w:sz w:val="22"/>
-                <w:szCs w:val="22"/>
-              </w:rPr>
-              <w:t>[Fill in measurable details of what you did]</w:t>
+              <w:t>Coordinated with UI programmer and secondary programmer on the implementation of gameplay systems and front-end systems</w:t>
             </w:r>
           </w:p>
           <w:p>
@@ -953,28 +1042,7 @@
                 <w:sz w:val="24"/>
                 <w:szCs w:val="24"/>
               </w:rPr>
-              <w:t xml:space="preserve">[1 Primary Role in Project (Artist, </w:t>
-            </w:r>
-            <w:proofErr w:type="spellStart"/>
-            <w:r>
-              <w:rPr>
-                <w:rFonts w:ascii="Oswald" w:eastAsia="Oswald" w:hAnsi="Oswald" w:cs="Oswald"/>
-                <w:color w:val="000000"/>
-                <w:sz w:val="24"/>
-                <w:szCs w:val="24"/>
-              </w:rPr>
-              <w:t>etc</w:t>
-            </w:r>
-            <w:proofErr w:type="spellEnd"/>
-            <w:proofErr w:type="gramStart"/>
-            <w:r>
-              <w:rPr>
-                <w:rFonts w:ascii="Oswald" w:eastAsia="Oswald" w:hAnsi="Oswald" w:cs="Oswald"/>
-                <w:color w:val="000000"/>
-                <w:sz w:val="24"/>
-                <w:szCs w:val="24"/>
-              </w:rPr>
-              <w:t>)]</w:t>
+              <w:t>Project Manager/UI Implementation</w:t>
             </w:r>
             <w:r>
               <w:rPr>
@@ -983,9 +1051,8 @@
                 <w:sz w:val="28"/>
                 <w:szCs w:val="28"/>
               </w:rPr>
-              <w:t xml:space="preserve">   </w:t>
-            </w:r>
-            <w:proofErr w:type="gramEnd"/>
+              <w:tab/>
+            </w:r>
             <w:r>
               <w:rPr>
                 <w:rFonts w:ascii="Oswald" w:eastAsia="Oswald" w:hAnsi="Oswald" w:cs="Oswald"/>
@@ -993,16 +1060,35 @@
                 <w:sz w:val="28"/>
                 <w:szCs w:val="28"/>
               </w:rPr>
-              <w:t xml:space="preserve">                           </w:t>
-            </w:r>
-            <w:r>
-              <w:rPr>
-                <w:rFonts w:ascii="Oswald" w:eastAsia="Oswald" w:hAnsi="Oswald" w:cs="Oswald"/>
-                <w:color w:val="000000"/>
-                <w:sz w:val="22"/>
-                <w:szCs w:val="22"/>
-              </w:rPr>
-              <w:t>April 2017 - August 2017</w:t>
+              <w:tab/>
+            </w:r>
+            <w:r>
+              <w:rPr>
+                <w:rFonts w:ascii="Oswald" w:eastAsia="Oswald" w:hAnsi="Oswald" w:cs="Oswald"/>
+                <w:color w:val="000000"/>
+                <w:sz w:val="28"/>
+                <w:szCs w:val="28"/>
+              </w:rPr>
+              <w:tab/>
+            </w:r>
+            <w:r>
+              <w:rPr>
+                <w:rFonts w:ascii="Oswald" w:eastAsia="Oswald" w:hAnsi="Oswald" w:cs="Oswald"/>
+                <w:color w:val="000000"/>
+                <w:sz w:val="28"/>
+                <w:szCs w:val="28"/>
+              </w:rPr>
+              <w:tab/>
+              <w:t xml:space="preserve">        </w:t>
+            </w:r>
+            <w:r>
+              <w:rPr>
+                <w:rFonts w:ascii="Oswald" w:eastAsia="Oswald" w:hAnsi="Oswald" w:cs="Oswald"/>
+                <w:color w:val="000000"/>
+                <w:sz w:val="22"/>
+                <w:szCs w:val="22"/>
+              </w:rPr>
+              <w:t>March 2023</w:t>
             </w:r>
           </w:p>
           <w:p>
@@ -1024,7 +1110,70 @@
                 <w:sz w:val="22"/>
                 <w:szCs w:val="22"/>
               </w:rPr>
-              <w:t>[Project Name] - [Game Engine] - [VFS School Project]. Vancouver, BC</w:t>
+              <w:t>Flower Power</w:t>
+            </w:r>
+            <w:r>
+              <w:rPr>
+                <w:rFonts w:ascii="Oswald" w:eastAsia="Oswald" w:hAnsi="Oswald" w:cs="Oswald"/>
+                <w:color w:val="000000"/>
+                <w:sz w:val="22"/>
+                <w:szCs w:val="22"/>
+              </w:rPr>
+              <w:t xml:space="preserve"> </w:t>
+            </w:r>
+            <w:r>
+              <w:rPr>
+                <w:rFonts w:ascii="Oswald" w:eastAsia="Oswald" w:hAnsi="Oswald" w:cs="Oswald"/>
+                <w:color w:val="000000"/>
+                <w:sz w:val="22"/>
+                <w:szCs w:val="22"/>
+              </w:rPr>
+              <w:t>-</w:t>
+            </w:r>
+            <w:r>
+              <w:rPr>
+                <w:rFonts w:ascii="Oswald" w:eastAsia="Oswald" w:hAnsi="Oswald" w:cs="Oswald"/>
+                <w:color w:val="000000"/>
+                <w:sz w:val="22"/>
+                <w:szCs w:val="22"/>
+              </w:rPr>
+              <w:t xml:space="preserve"> </w:t>
+            </w:r>
+            <w:r>
+              <w:rPr>
+                <w:rFonts w:ascii="Oswald" w:eastAsia="Oswald" w:hAnsi="Oswald" w:cs="Oswald"/>
+                <w:color w:val="000000"/>
+                <w:sz w:val="22"/>
+                <w:szCs w:val="22"/>
+              </w:rPr>
+              <w:t>Unreal -</w:t>
+            </w:r>
+            <w:r>
+              <w:rPr>
+                <w:rFonts w:ascii="Oswald" w:eastAsia="Oswald" w:hAnsi="Oswald" w:cs="Oswald"/>
+                <w:color w:val="000000"/>
+                <w:sz w:val="22"/>
+                <w:szCs w:val="22"/>
+              </w:rPr>
+              <w:t xml:space="preserve"> </w:t>
+            </w:r>
+            <w:r>
+              <w:rPr>
+                <w:rFonts w:ascii="Oswald" w:eastAsia="Oswald" w:hAnsi="Oswald" w:cs="Oswald"/>
+                <w:color w:val="000000"/>
+                <w:sz w:val="22"/>
+                <w:szCs w:val="22"/>
+              </w:rPr>
+              <w:t>VFS Game Jam</w:t>
+            </w:r>
+            <w:r>
+              <w:rPr>
+                <w:rFonts w:ascii="Oswald" w:eastAsia="Oswald" w:hAnsi="Oswald" w:cs="Oswald"/>
+                <w:color w:val="000000"/>
+                <w:sz w:val="22"/>
+                <w:szCs w:val="22"/>
+              </w:rPr>
+              <w:t>. Vancouver, BC</w:t>
             </w:r>
           </w:p>
           <w:p>
@@ -1050,7 +1199,16 @@
                 <w:sz w:val="22"/>
                 <w:szCs w:val="22"/>
               </w:rPr>
-              <w:t>[Fill in measurable details of what you did]</w:t>
+              <w:t>Coordinated tasks amongst a team of 8 for a 48-hour</w:t>
+            </w:r>
+            <w:r>
+              <w:rPr>
+                <w:rFonts w:ascii="Oswald" w:eastAsia="Oswald" w:hAnsi="Oswald" w:cs="Oswald"/>
+                <w:color w:val="000000"/>
+                <w:sz w:val="22"/>
+                <w:szCs w:val="22"/>
+              </w:rPr>
+              <w:t xml:space="preserve"> game jam</w:t>
             </w:r>
           </w:p>
           <w:p>
@@ -1076,7 +1234,7 @@
                 <w:sz w:val="22"/>
                 <w:szCs w:val="22"/>
               </w:rPr>
-              <w:t>[Fill in measurable details of what you did]</w:t>
+              <w:t>Acted as point of contact for all game design decisions</w:t>
             </w:r>
           </w:p>
           <w:p>
@@ -1102,7 +1260,7 @@
                 <w:sz w:val="22"/>
                 <w:szCs w:val="22"/>
               </w:rPr>
-              <w:t>[Fill in measurable details of what you did]</w:t>
+              <w:t>Resolved game design disputes quickly and efficiently</w:t>
             </w:r>
           </w:p>
           <w:p>
@@ -1121,14 +1279,99 @@
                 <w:szCs w:val="22"/>
               </w:rPr>
             </w:pPr>
-            <w:r>
-              <w:rPr>
-                <w:rFonts w:ascii="Oswald" w:eastAsia="Oswald" w:hAnsi="Oswald" w:cs="Oswald"/>
-                <w:color w:val="000000"/>
-                <w:sz w:val="22"/>
-                <w:szCs w:val="22"/>
-              </w:rPr>
-              <w:t>[Fill in measurable details of what you did]</w:t>
+          </w:p>
+          <w:p>
+            <w:pPr>
+              <w:widowControl/>
+              <w:spacing w:before="0" w:line="276" w:lineRule="auto"/>
+              <w:ind w:left="720" w:right="0"/>
+              <w:rPr>
+                <w:rFonts w:ascii="Oswald" w:eastAsia="Oswald" w:hAnsi="Oswald" w:cs="Oswald"/>
+                <w:color w:val="000000"/>
+              </w:rPr>
+            </w:pPr>
+          </w:p>
+          <w:p>
+            <w:pPr>
+              <w:widowControl/>
+              <w:spacing w:before="0" w:line="276" w:lineRule="auto"/>
+              <w:ind w:right="0"/>
+              <w:rPr>
+                <w:rFonts w:ascii="Oswald" w:eastAsia="Oswald" w:hAnsi="Oswald" w:cs="Oswald"/>
+                <w:i/>
+                <w:color w:val="000000"/>
+                <w:sz w:val="22"/>
+                <w:szCs w:val="22"/>
+              </w:rPr>
+            </w:pPr>
+            <w:r>
+              <w:rPr>
+                <w:rFonts w:ascii="Oswald" w:eastAsia="Oswald" w:hAnsi="Oswald" w:cs="Oswald"/>
+                <w:color w:val="000000"/>
+                <w:sz w:val="24"/>
+                <w:szCs w:val="24"/>
+              </w:rPr>
+              <w:t xml:space="preserve">[1 Primary Role in Project (Artist, </w:t>
+            </w:r>
+            <w:proofErr w:type="spellStart"/>
+            <w:r>
+              <w:rPr>
+                <w:rFonts w:ascii="Oswald" w:eastAsia="Oswald" w:hAnsi="Oswald" w:cs="Oswald"/>
+                <w:color w:val="000000"/>
+                <w:sz w:val="24"/>
+                <w:szCs w:val="24"/>
+              </w:rPr>
+              <w:t>etc</w:t>
+            </w:r>
+            <w:proofErr w:type="spellEnd"/>
+            <w:r>
+              <w:rPr>
+                <w:rFonts w:ascii="Oswald" w:eastAsia="Oswald" w:hAnsi="Oswald" w:cs="Oswald"/>
+                <w:color w:val="000000"/>
+                <w:sz w:val="24"/>
+                <w:szCs w:val="24"/>
+              </w:rPr>
+              <w:t>)]</w:t>
+            </w:r>
+            <w:r>
+              <w:rPr>
+                <w:rFonts w:ascii="Oswald" w:eastAsia="Oswald" w:hAnsi="Oswald" w:cs="Oswald"/>
+                <w:color w:val="000000"/>
+                <w:sz w:val="28"/>
+                <w:szCs w:val="28"/>
+              </w:rPr>
+              <w:t xml:space="preserve">                             </w:t>
+            </w:r>
+            <w:r>
+              <w:rPr>
+                <w:rFonts w:ascii="Oswald" w:eastAsia="Oswald" w:hAnsi="Oswald" w:cs="Oswald"/>
+                <w:color w:val="000000"/>
+                <w:sz w:val="22"/>
+                <w:szCs w:val="22"/>
+              </w:rPr>
+              <w:t>April 2016 - August 2016</w:t>
+            </w:r>
+          </w:p>
+          <w:p>
+            <w:pPr>
+              <w:widowControl/>
+              <w:spacing w:before="0" w:line="276" w:lineRule="auto"/>
+              <w:ind w:right="0"/>
+              <w:rPr>
+                <w:rFonts w:ascii="Oswald" w:eastAsia="Oswald" w:hAnsi="Oswald" w:cs="Oswald"/>
+                <w:color w:val="000000"/>
+                <w:sz w:val="22"/>
+                <w:szCs w:val="22"/>
+              </w:rPr>
+            </w:pPr>
+            <w:r>
+              <w:rPr>
+                <w:rFonts w:ascii="Oswald" w:eastAsia="Oswald" w:hAnsi="Oswald" w:cs="Oswald"/>
+                <w:color w:val="000000"/>
+                <w:sz w:val="22"/>
+                <w:szCs w:val="22"/>
+              </w:rPr>
+              <w:t>[Project Name] - [Game Engine] - [VFS School Project]. Vancouver, BC</w:t>
             </w:r>
           </w:p>
           <w:p>
@@ -1212,111 +1455,6 @@
           <w:p>
             <w:pPr>
               <w:widowControl/>
-              <w:spacing w:before="0" w:line="276" w:lineRule="auto"/>
-              <w:ind w:left="720" w:right="0"/>
-              <w:rPr>
-                <w:rFonts w:ascii="Oswald" w:eastAsia="Oswald" w:hAnsi="Oswald" w:cs="Oswald"/>
-                <w:color w:val="000000"/>
-              </w:rPr>
-            </w:pPr>
-          </w:p>
-          <w:p>
-            <w:pPr>
-              <w:widowControl/>
-              <w:spacing w:before="0" w:line="276" w:lineRule="auto"/>
-              <w:ind w:right="0"/>
-              <w:rPr>
-                <w:rFonts w:ascii="Oswald" w:eastAsia="Oswald" w:hAnsi="Oswald" w:cs="Oswald"/>
-                <w:i/>
-                <w:color w:val="000000"/>
-                <w:sz w:val="22"/>
-                <w:szCs w:val="22"/>
-              </w:rPr>
-            </w:pPr>
-            <w:r>
-              <w:rPr>
-                <w:rFonts w:ascii="Oswald" w:eastAsia="Oswald" w:hAnsi="Oswald" w:cs="Oswald"/>
-                <w:color w:val="000000"/>
-                <w:sz w:val="24"/>
-                <w:szCs w:val="24"/>
-              </w:rPr>
-              <w:t xml:space="preserve">[1 Primary Role in Project (Artist, </w:t>
-            </w:r>
-            <w:proofErr w:type="spellStart"/>
-            <w:r>
-              <w:rPr>
-                <w:rFonts w:ascii="Oswald" w:eastAsia="Oswald" w:hAnsi="Oswald" w:cs="Oswald"/>
-                <w:color w:val="000000"/>
-                <w:sz w:val="24"/>
-                <w:szCs w:val="24"/>
-              </w:rPr>
-              <w:t>etc</w:t>
-            </w:r>
-            <w:proofErr w:type="spellEnd"/>
-            <w:proofErr w:type="gramStart"/>
-            <w:r>
-              <w:rPr>
-                <w:rFonts w:ascii="Oswald" w:eastAsia="Oswald" w:hAnsi="Oswald" w:cs="Oswald"/>
-                <w:color w:val="000000"/>
-                <w:sz w:val="24"/>
-                <w:szCs w:val="24"/>
-              </w:rPr>
-              <w:t>)]</w:t>
-            </w:r>
-            <w:r>
-              <w:rPr>
-                <w:rFonts w:ascii="Oswald" w:eastAsia="Oswald" w:hAnsi="Oswald" w:cs="Oswald"/>
-                <w:color w:val="000000"/>
-                <w:sz w:val="28"/>
-                <w:szCs w:val="28"/>
-              </w:rPr>
-              <w:t xml:space="preserve">   </w:t>
-            </w:r>
-            <w:proofErr w:type="gramEnd"/>
-            <w:r>
-              <w:rPr>
-                <w:rFonts w:ascii="Oswald" w:eastAsia="Oswald" w:hAnsi="Oswald" w:cs="Oswald"/>
-                <w:color w:val="000000"/>
-                <w:sz w:val="28"/>
-                <w:szCs w:val="28"/>
-              </w:rPr>
-              <w:t xml:space="preserve">                          </w:t>
-            </w:r>
-            <w:r>
-              <w:rPr>
-                <w:rFonts w:ascii="Oswald" w:eastAsia="Oswald" w:hAnsi="Oswald" w:cs="Oswald"/>
-                <w:color w:val="000000"/>
-                <w:sz w:val="22"/>
-                <w:szCs w:val="22"/>
-              </w:rPr>
-              <w:t>April 2016 - August 2016</w:t>
-            </w:r>
-          </w:p>
-          <w:p>
-            <w:pPr>
-              <w:widowControl/>
-              <w:spacing w:before="0" w:line="276" w:lineRule="auto"/>
-              <w:ind w:right="0"/>
-              <w:rPr>
-                <w:rFonts w:ascii="Oswald" w:eastAsia="Oswald" w:hAnsi="Oswald" w:cs="Oswald"/>
-                <w:color w:val="000000"/>
-                <w:sz w:val="22"/>
-                <w:szCs w:val="22"/>
-              </w:rPr>
-            </w:pPr>
-            <w:r>
-              <w:rPr>
-                <w:rFonts w:ascii="Oswald" w:eastAsia="Oswald" w:hAnsi="Oswald" w:cs="Oswald"/>
-                <w:color w:val="000000"/>
-                <w:sz w:val="22"/>
-                <w:szCs w:val="22"/>
-              </w:rPr>
-              <w:t>[Project Name] - [Game Engine] - [VFS School Project]. Vancouver, BC</w:t>
-            </w:r>
-          </w:p>
-          <w:p>
-            <w:pPr>
-              <w:widowControl/>
               <w:numPr>
                 <w:ilvl w:val="0"/>
                 <w:numId w:val="2"/>
@@ -1337,85 +1475,6 @@
                 <w:sz w:val="22"/>
                 <w:szCs w:val="22"/>
               </w:rPr>
-              <w:t>[Fill in measurable details of what you did]</w:t>
-            </w:r>
-          </w:p>
-          <w:p>
-            <w:pPr>
-              <w:widowControl/>
-              <w:numPr>
-                <w:ilvl w:val="0"/>
-                <w:numId w:val="2"/>
-              </w:numPr>
-              <w:spacing w:before="0" w:line="276" w:lineRule="auto"/>
-              <w:ind w:right="0"/>
-              <w:rPr>
-                <w:rFonts w:ascii="Oswald" w:eastAsia="Oswald" w:hAnsi="Oswald" w:cs="Oswald"/>
-                <w:color w:val="000000"/>
-                <w:sz w:val="22"/>
-                <w:szCs w:val="22"/>
-              </w:rPr>
-            </w:pPr>
-            <w:r>
-              <w:rPr>
-                <w:rFonts w:ascii="Oswald" w:eastAsia="Oswald" w:hAnsi="Oswald" w:cs="Oswald"/>
-                <w:color w:val="000000"/>
-                <w:sz w:val="22"/>
-                <w:szCs w:val="22"/>
-              </w:rPr>
-              <w:t>[Fill in measurable details of what you did]</w:t>
-            </w:r>
-          </w:p>
-          <w:p>
-            <w:pPr>
-              <w:widowControl/>
-              <w:numPr>
-                <w:ilvl w:val="0"/>
-                <w:numId w:val="2"/>
-              </w:numPr>
-              <w:spacing w:before="0" w:line="276" w:lineRule="auto"/>
-              <w:ind w:right="0"/>
-              <w:rPr>
-                <w:rFonts w:ascii="Oswald" w:eastAsia="Oswald" w:hAnsi="Oswald" w:cs="Oswald"/>
-                <w:color w:val="000000"/>
-                <w:sz w:val="22"/>
-                <w:szCs w:val="22"/>
-              </w:rPr>
-            </w:pPr>
-            <w:r>
-              <w:rPr>
-                <w:rFonts w:ascii="Oswald" w:eastAsia="Oswald" w:hAnsi="Oswald" w:cs="Oswald"/>
-                <w:color w:val="000000"/>
-                <w:sz w:val="22"/>
-                <w:szCs w:val="22"/>
-              </w:rPr>
-              <w:t>[Fill in measurable details of what you did]</w:t>
-            </w:r>
-          </w:p>
-          <w:p>
-            <w:pPr>
-              <w:widowControl/>
-              <w:numPr>
-                <w:ilvl w:val="0"/>
-                <w:numId w:val="2"/>
-              </w:numPr>
-              <w:spacing w:before="0" w:line="276" w:lineRule="auto"/>
-              <w:ind w:right="0"/>
-              <w:rPr>
-                <w:rFonts w:ascii="Oswald" w:eastAsia="Oswald" w:hAnsi="Oswald" w:cs="Oswald"/>
-                <w:color w:val="000000"/>
-                <w:sz w:val="22"/>
-                <w:szCs w:val="22"/>
-              </w:rPr>
-            </w:pPr>
-            <w:r>
-              <w:rPr>
-                <w:rFonts w:ascii="Oswald" w:eastAsia="Oswald" w:hAnsi="Oswald" w:cs="Oswald"/>
-                <w:color w:val="000000"/>
-                <w:sz w:val="22"/>
-                <w:szCs w:val="22"/>
-              </w:rPr>
-              <w:lastRenderedPageBreak/>
               <w:t>[Fill in measurable details of what you did]</w:t>
             </w:r>
           </w:p>
@@ -1506,7 +1565,6 @@
                 <w:sz w:val="36"/>
                 <w:szCs w:val="36"/>
               </w:rPr>
-              <w:lastRenderedPageBreak/>
               <w:t>Skills</w:t>
             </w:r>
           </w:p>

</xml_diff>

<commit_message>
added comments from Kathy
</commit_message>
<xml_diff>
--- a/Resume/Lynch Sean Project Manager Resume.docx
+++ b/Resume/Lynch Sean Project Manager Resume.docx
@@ -1,6 +1,6 @@
 
 <file path=word/document.xml><?xml version="1.0" encoding="utf-8"?>
-<w:document xmlns:wpc="http://schemas.microsoft.com/office/word/2010/wordprocessingCanvas" xmlns:cx="http://schemas.microsoft.com/office/drawing/2014/chartex" xmlns:cx1="http://schemas.microsoft.com/office/drawing/2015/9/8/chartex" xmlns:cx2="http://schemas.microsoft.com/office/drawing/2015/10/21/chartex" xmlns:cx3="http://schemas.microsoft.com/office/drawing/2016/5/9/chartex" xmlns:cx4="http://schemas.microsoft.com/office/drawing/2016/5/10/chartex" xmlns:cx5="http://schemas.microsoft.com/office/drawing/2016/5/11/chartex" xmlns:cx6="http://schemas.microsoft.com/office/drawing/2016/5/12/chartex" xmlns:cx7="http://schemas.microsoft.com/office/drawing/2016/5/13/chartex" xmlns:cx8="http://schemas.microsoft.com/office/drawing/2016/5/14/chartex" xmlns:mc="http://schemas.openxmlformats.org/markup-compatibility/2006" xmlns:aink="http://schemas.microsoft.com/office/drawing/2016/ink" xmlns:am3d="http://schemas.microsoft.com/office/drawing/2017/model3d" xmlns:o="urn:schemas-microsoft-com:office:office" xmlns:r="http://schemas.openxmlformats.org/officeDocument/2006/relationships" xmlns:m="http://schemas.openxmlformats.org/officeDocument/2006/math" xmlns:v="urn:schemas-microsoft-com:vml" xmlns:wp14="http://schemas.microsoft.com/office/word/2010/wordprocessingDrawing" xmlns:wp="http://schemas.openxmlformats.org/drawingml/2006/wordprocessingDrawing" xmlns:w10="urn:schemas-microsoft-com:office:word" xmlns:w="http://schemas.openxmlformats.org/wordprocessingml/2006/main" xmlns:w14="http://schemas.microsoft.com/office/word/2010/wordml" xmlns:w15="http://schemas.microsoft.com/office/word/2012/wordml" xmlns:w16cex="http://schemas.microsoft.com/office/word/2018/wordml/cex" xmlns:w16cid="http://schemas.microsoft.com/office/word/2016/wordml/cid" xmlns:w16="http://schemas.microsoft.com/office/word/2018/wordml" xmlns:w16sdtdh="http://schemas.microsoft.com/office/word/2020/wordml/sdtdatahash" xmlns:w16se="http://schemas.microsoft.com/office/word/2015/wordml/symex" xmlns:wpg="http://schemas.microsoft.com/office/word/2010/wordprocessingGroup" xmlns:wpi="http://schemas.microsoft.com/office/word/2010/wordprocessingInk" xmlns:wne="http://schemas.microsoft.com/office/word/2006/wordml" xmlns:wps="http://schemas.microsoft.com/office/word/2010/wordprocessingShape" mc:Ignorable="w14 w15 w16se w16cid w16 w16cex w16sdtdh wp14">
+<w:document xmlns:wpc="http://schemas.microsoft.com/office/word/2010/wordprocessingCanvas" xmlns:cx="http://schemas.microsoft.com/office/drawing/2014/chartex" xmlns:cx1="http://schemas.microsoft.com/office/drawing/2015/9/8/chartex" xmlns:cx2="http://schemas.microsoft.com/office/drawing/2015/10/21/chartex" xmlns:cx3="http://schemas.microsoft.com/office/drawing/2016/5/9/chartex" xmlns:cx4="http://schemas.microsoft.com/office/drawing/2016/5/10/chartex" xmlns:cx5="http://schemas.microsoft.com/office/drawing/2016/5/11/chartex" xmlns:cx6="http://schemas.microsoft.com/office/drawing/2016/5/12/chartex" xmlns:cx7="http://schemas.microsoft.com/office/drawing/2016/5/13/chartex" xmlns:cx8="http://schemas.microsoft.com/office/drawing/2016/5/14/chartex" xmlns:mc="http://schemas.openxmlformats.org/markup-compatibility/2006" xmlns:aink="http://schemas.microsoft.com/office/drawing/2016/ink" xmlns:am3d="http://schemas.microsoft.com/office/drawing/2017/model3d" xmlns:o="urn:schemas-microsoft-com:office:office" xmlns:oel="http://schemas.microsoft.com/office/2019/extlst" xmlns:r="http://schemas.openxmlformats.org/officeDocument/2006/relationships" xmlns:m="http://schemas.openxmlformats.org/officeDocument/2006/math" xmlns:v="urn:schemas-microsoft-com:vml" xmlns:wp14="http://schemas.microsoft.com/office/word/2010/wordprocessingDrawing" xmlns:wp="http://schemas.openxmlformats.org/drawingml/2006/wordprocessingDrawing" xmlns:w10="urn:schemas-microsoft-com:office:word" xmlns:w="http://schemas.openxmlformats.org/wordprocessingml/2006/main" xmlns:w14="http://schemas.microsoft.com/office/word/2010/wordml" xmlns:w15="http://schemas.microsoft.com/office/word/2012/wordml" xmlns:w16cex="http://schemas.microsoft.com/office/word/2018/wordml/cex" xmlns:w16cid="http://schemas.microsoft.com/office/word/2016/wordml/cid" xmlns:w16="http://schemas.microsoft.com/office/word/2018/wordml" xmlns:w16sdtdh="http://schemas.microsoft.com/office/word/2020/wordml/sdtdatahash" xmlns:w16se="http://schemas.microsoft.com/office/word/2015/wordml/symex" xmlns:wpg="http://schemas.microsoft.com/office/word/2010/wordprocessingGroup" xmlns:wpi="http://schemas.microsoft.com/office/word/2010/wordprocessingInk" xmlns:wne="http://schemas.microsoft.com/office/word/2006/wordml" xmlns:wps="http://schemas.microsoft.com/office/word/2010/wordprocessingShape" mc:Ignorable="w14 w15 w16se w16cid w16 w16cex w16sdtdh wp14">
   <w:body>
     <w:tbl>
       <w:tblPr>
@@ -1280,6 +1280,15 @@
                 <w:szCs w:val="22"/>
               </w:rPr>
               <w:br/>
+            </w:r>
+            <w:commentRangeStart w:id="0"/>
+            <w:r>
+              <w:rPr>
+                <w:rFonts w:ascii="Oswald" w:eastAsia="Oswald" w:hAnsi="Oswald" w:cs="Oswald"/>
+                <w:color w:val="000000"/>
+                <w:sz w:val="22"/>
+                <w:szCs w:val="22"/>
+              </w:rPr>
               <w:t xml:space="preserve">Professional in English </w:t>
             </w:r>
           </w:p>
@@ -1303,6 +1312,13 @@
                 <w:szCs w:val="22"/>
               </w:rPr>
               <w:t>Casual in Spanish</w:t>
+            </w:r>
+            <w:commentRangeEnd w:id="0"/>
+            <w:r>
+              <w:rPr>
+                <w:rStyle w:val="CommentReference"/>
+              </w:rPr>
+              <w:commentReference w:id="0"/>
             </w:r>
           </w:p>
           <w:p>
@@ -1746,7 +1762,7 @@
       </w:pPr>
     </w:p>
     <w:sectPr>
-      <w:footerReference w:type="default" r:id="rId9"/>
+      <w:footerReference w:type="default" r:id="rId13"/>
       <w:pgSz w:w="12240" w:h="15840"/>
       <w:pgMar w:top="720" w:right="720" w:bottom="720" w:left="720" w:header="0" w:footer="720" w:gutter="0"/>
       <w:pgNumType w:start="1"/>
@@ -1757,8 +1773,48 @@
 </w:document>
 </file>
 
+<file path=word/comments.xml><?xml version="1.0" encoding="utf-8"?>
+<w:comments xmlns:wpc="http://schemas.microsoft.com/office/word/2010/wordprocessingCanvas" xmlns:cx="http://schemas.microsoft.com/office/drawing/2014/chartex" xmlns:cx1="http://schemas.microsoft.com/office/drawing/2015/9/8/chartex" xmlns:cx2="http://schemas.microsoft.com/office/drawing/2015/10/21/chartex" xmlns:cx3="http://schemas.microsoft.com/office/drawing/2016/5/9/chartex" xmlns:cx4="http://schemas.microsoft.com/office/drawing/2016/5/10/chartex" xmlns:cx5="http://schemas.microsoft.com/office/drawing/2016/5/11/chartex" xmlns:cx6="http://schemas.microsoft.com/office/drawing/2016/5/12/chartex" xmlns:cx7="http://schemas.microsoft.com/office/drawing/2016/5/13/chartex" xmlns:cx8="http://schemas.microsoft.com/office/drawing/2016/5/14/chartex" xmlns:mc="http://schemas.openxmlformats.org/markup-compatibility/2006" xmlns:aink="http://schemas.microsoft.com/office/drawing/2016/ink" xmlns:am3d="http://schemas.microsoft.com/office/drawing/2017/model3d" xmlns:o="urn:schemas-microsoft-com:office:office" xmlns:oel="http://schemas.microsoft.com/office/2019/extlst" xmlns:r="http://schemas.openxmlformats.org/officeDocument/2006/relationships" xmlns:m="http://schemas.openxmlformats.org/officeDocument/2006/math" xmlns:v="urn:schemas-microsoft-com:vml" xmlns:wp14="http://schemas.microsoft.com/office/word/2010/wordprocessingDrawing" xmlns:wp="http://schemas.openxmlformats.org/drawingml/2006/wordprocessingDrawing" xmlns:w10="urn:schemas-microsoft-com:office:word" xmlns:w="http://schemas.openxmlformats.org/wordprocessingml/2006/main" xmlns:w14="http://schemas.microsoft.com/office/word/2010/wordml" xmlns:w15="http://schemas.microsoft.com/office/word/2012/wordml" xmlns:w16cex="http://schemas.microsoft.com/office/word/2018/wordml/cex" xmlns:w16cid="http://schemas.microsoft.com/office/word/2016/wordml/cid" xmlns:w16="http://schemas.microsoft.com/office/word/2018/wordml" xmlns:w16sdtdh="http://schemas.microsoft.com/office/word/2020/wordml/sdtdatahash" xmlns:w16se="http://schemas.microsoft.com/office/word/2015/wordml/symex" xmlns:wpg="http://schemas.microsoft.com/office/word/2010/wordprocessingGroup" xmlns:wpi="http://schemas.microsoft.com/office/word/2010/wordprocessingInk" xmlns:wne="http://schemas.microsoft.com/office/word/2006/wordml" xmlns:wps="http://schemas.microsoft.com/office/word/2010/wordprocessingShape" mc:Ignorable="w14 w15 w16se w16cid w16 w16cex w16sdtdh wp14">
+  <w:comment w:id="0" w:author="Sean Lynch" w:date="2023-09-07T16:41:00Z" w:initials="SL">
+    <w:p>
+      <w:r>
+        <w:rPr>
+          <w:rStyle w:val="CommentReference"/>
+        </w:rPr>
+        <w:annotationRef/>
+      </w:r>
+      <w:r>
+        <w:rPr>
+          <w:sz w:val="20"/>
+          <w:szCs w:val="20"/>
+        </w:rPr>
+        <w:t>Its up to me on whether I leave it or not</w:t>
+      </w:r>
+    </w:p>
+  </w:comment>
+</w:comments>
+</file>
+
+<file path=word/commentsExtended.xml><?xml version="1.0" encoding="utf-8"?>
+<w15:commentsEx xmlns:wpc="http://schemas.microsoft.com/office/word/2010/wordprocessingCanvas" xmlns:cx="http://schemas.microsoft.com/office/drawing/2014/chartex" xmlns:cx1="http://schemas.microsoft.com/office/drawing/2015/9/8/chartex" xmlns:cx2="http://schemas.microsoft.com/office/drawing/2015/10/21/chartex" xmlns:cx3="http://schemas.microsoft.com/office/drawing/2016/5/9/chartex" xmlns:cx4="http://schemas.microsoft.com/office/drawing/2016/5/10/chartex" xmlns:cx5="http://schemas.microsoft.com/office/drawing/2016/5/11/chartex" xmlns:cx6="http://schemas.microsoft.com/office/drawing/2016/5/12/chartex" xmlns:cx7="http://schemas.microsoft.com/office/drawing/2016/5/13/chartex" xmlns:cx8="http://schemas.microsoft.com/office/drawing/2016/5/14/chartex" xmlns:mc="http://schemas.openxmlformats.org/markup-compatibility/2006" xmlns:aink="http://schemas.microsoft.com/office/drawing/2016/ink" xmlns:am3d="http://schemas.microsoft.com/office/drawing/2017/model3d" xmlns:o="urn:schemas-microsoft-com:office:office" xmlns:oel="http://schemas.microsoft.com/office/2019/extlst" xmlns:r="http://schemas.openxmlformats.org/officeDocument/2006/relationships" xmlns:m="http://schemas.openxmlformats.org/officeDocument/2006/math" xmlns:v="urn:schemas-microsoft-com:vml" xmlns:wp14="http://schemas.microsoft.com/office/word/2010/wordprocessingDrawing" xmlns:wp="http://schemas.openxmlformats.org/drawingml/2006/wordprocessingDrawing" xmlns:w10="urn:schemas-microsoft-com:office:word" xmlns:w="http://schemas.openxmlformats.org/wordprocessingml/2006/main" xmlns:w14="http://schemas.microsoft.com/office/word/2010/wordml" xmlns:w15="http://schemas.microsoft.com/office/word/2012/wordml" xmlns:w16cex="http://schemas.microsoft.com/office/word/2018/wordml/cex" xmlns:w16cid="http://schemas.microsoft.com/office/word/2016/wordml/cid" xmlns:w16="http://schemas.microsoft.com/office/word/2018/wordml" xmlns:w16sdtdh="http://schemas.microsoft.com/office/word/2020/wordml/sdtdatahash" xmlns:w16se="http://schemas.microsoft.com/office/word/2015/wordml/symex" xmlns:wpg="http://schemas.microsoft.com/office/word/2010/wordprocessingGroup" xmlns:wpi="http://schemas.microsoft.com/office/word/2010/wordprocessingInk" xmlns:wne="http://schemas.microsoft.com/office/word/2006/wordml" xmlns:wps="http://schemas.microsoft.com/office/word/2010/wordprocessingShape" mc:Ignorable="w14 w15 w16se w16cid w16 w16cex w16sdtdh wp14">
+  <w15:commentEx w15:paraId="44E6438B" w15:done="0"/>
+</w15:commentsEx>
+</file>
+
+<file path=word/commentsExtensible.xml><?xml version="1.0" encoding="utf-8"?>
+<w16cex:commentsExtensible xmlns:wpc="http://schemas.microsoft.com/office/word/2010/wordprocessingCanvas" xmlns:cx="http://schemas.microsoft.com/office/drawing/2014/chartex" xmlns:cx1="http://schemas.microsoft.com/office/drawing/2015/9/8/chartex" xmlns:cx2="http://schemas.microsoft.com/office/drawing/2015/10/21/chartex" xmlns:cx3="http://schemas.microsoft.com/office/drawing/2016/5/9/chartex" xmlns:cx4="http://schemas.microsoft.com/office/drawing/2016/5/10/chartex" xmlns:cx5="http://schemas.microsoft.com/office/drawing/2016/5/11/chartex" xmlns:cx6="http://schemas.microsoft.com/office/drawing/2016/5/12/chartex" xmlns:cx7="http://schemas.microsoft.com/office/drawing/2016/5/13/chartex" xmlns:cx8="http://schemas.microsoft.com/office/drawing/2016/5/14/chartex" xmlns:mc="http://schemas.openxmlformats.org/markup-compatibility/2006" xmlns:aink="http://schemas.microsoft.com/office/drawing/2016/ink" xmlns:am3d="http://schemas.microsoft.com/office/drawing/2017/model3d" xmlns:o="urn:schemas-microsoft-com:office:office" xmlns:oel="http://schemas.microsoft.com/office/2019/extlst" xmlns:r="http://schemas.openxmlformats.org/officeDocument/2006/relationships" xmlns:m="http://schemas.openxmlformats.org/officeDocument/2006/math" xmlns:v="urn:schemas-microsoft-com:vml" xmlns:wp14="http://schemas.microsoft.com/office/word/2010/wordprocessingDrawing" xmlns:wp="http://schemas.openxmlformats.org/drawingml/2006/wordprocessingDrawing" xmlns:w10="urn:schemas-microsoft-com:office:word" xmlns:w="http://schemas.openxmlformats.org/wordprocessingml/2006/main" xmlns:w14="http://schemas.microsoft.com/office/word/2010/wordml" xmlns:w15="http://schemas.microsoft.com/office/word/2012/wordml" xmlns:w16cex="http://schemas.microsoft.com/office/word/2018/wordml/cex" xmlns:w16cid="http://schemas.microsoft.com/office/word/2016/wordml/cid" xmlns:w16="http://schemas.microsoft.com/office/word/2018/wordml" xmlns:w16sdtdh="http://schemas.microsoft.com/office/word/2020/wordml/sdtdatahash" xmlns:w16se="http://schemas.microsoft.com/office/word/2015/wordml/symex" xmlns:wpg="http://schemas.microsoft.com/office/word/2010/wordprocessingGroup" xmlns:wpi="http://schemas.microsoft.com/office/word/2010/wordprocessingInk" xmlns:wne="http://schemas.microsoft.com/office/word/2006/wordml" xmlns:wps="http://schemas.microsoft.com/office/word/2010/wordprocessingShape" mc:Ignorable="w14 w15 w16se w16cid w16 w16cex w16sdtdh wp14">
+  <w16cex:commentExtensible w16cex:durableId="28A47BCD" w16cex:dateUtc="2023-09-07T23:41:00Z"/>
+</w16cex:commentsExtensible>
+</file>
+
+<file path=word/commentsIds.xml><?xml version="1.0" encoding="utf-8"?>
+<w16cid:commentsIds xmlns:wpc="http://schemas.microsoft.com/office/word/2010/wordprocessingCanvas" xmlns:cx="http://schemas.microsoft.com/office/drawing/2014/chartex" xmlns:cx1="http://schemas.microsoft.com/office/drawing/2015/9/8/chartex" xmlns:cx2="http://schemas.microsoft.com/office/drawing/2015/10/21/chartex" xmlns:cx3="http://schemas.microsoft.com/office/drawing/2016/5/9/chartex" xmlns:cx4="http://schemas.microsoft.com/office/drawing/2016/5/10/chartex" xmlns:cx5="http://schemas.microsoft.com/office/drawing/2016/5/11/chartex" xmlns:cx6="http://schemas.microsoft.com/office/drawing/2016/5/12/chartex" xmlns:cx7="http://schemas.microsoft.com/office/drawing/2016/5/13/chartex" xmlns:cx8="http://schemas.microsoft.com/office/drawing/2016/5/14/chartex" xmlns:mc="http://schemas.openxmlformats.org/markup-compatibility/2006" xmlns:aink="http://schemas.microsoft.com/office/drawing/2016/ink" xmlns:am3d="http://schemas.microsoft.com/office/drawing/2017/model3d" xmlns:o="urn:schemas-microsoft-com:office:office" xmlns:oel="http://schemas.microsoft.com/office/2019/extlst" xmlns:r="http://schemas.openxmlformats.org/officeDocument/2006/relationships" xmlns:m="http://schemas.openxmlformats.org/officeDocument/2006/math" xmlns:v="urn:schemas-microsoft-com:vml" xmlns:wp14="http://schemas.microsoft.com/office/word/2010/wordprocessingDrawing" xmlns:wp="http://schemas.openxmlformats.org/drawingml/2006/wordprocessingDrawing" xmlns:w10="urn:schemas-microsoft-com:office:word" xmlns:w="http://schemas.openxmlformats.org/wordprocessingml/2006/main" xmlns:w14="http://schemas.microsoft.com/office/word/2010/wordml" xmlns:w15="http://schemas.microsoft.com/office/word/2012/wordml" xmlns:w16cex="http://schemas.microsoft.com/office/word/2018/wordml/cex" xmlns:w16cid="http://schemas.microsoft.com/office/word/2016/wordml/cid" xmlns:w16="http://schemas.microsoft.com/office/word/2018/wordml" xmlns:w16sdtdh="http://schemas.microsoft.com/office/word/2020/wordml/sdtdatahash" xmlns:w16se="http://schemas.microsoft.com/office/word/2015/wordml/symex" xmlns:wpg="http://schemas.microsoft.com/office/word/2010/wordprocessingGroup" xmlns:wpi="http://schemas.microsoft.com/office/word/2010/wordprocessingInk" xmlns:wne="http://schemas.microsoft.com/office/word/2006/wordml" xmlns:wps="http://schemas.microsoft.com/office/word/2010/wordprocessingShape" mc:Ignorable="w14 w15 w16se w16cid w16 w16cex w16sdtdh wp14">
+  <w16cid:commentId w16cid:paraId="44E6438B" w16cid:durableId="28A47BCD"/>
+</w16cid:commentsIds>
+</file>
+
 <file path=word/endnotes.xml><?xml version="1.0" encoding="utf-8"?>
-<w:endnotes xmlns:wpc="http://schemas.microsoft.com/office/word/2010/wordprocessingCanvas" xmlns:cx="http://schemas.microsoft.com/office/drawing/2014/chartex" xmlns:cx1="http://schemas.microsoft.com/office/drawing/2015/9/8/chartex" xmlns:cx2="http://schemas.microsoft.com/office/drawing/2015/10/21/chartex" xmlns:cx3="http://schemas.microsoft.com/office/drawing/2016/5/9/chartex" xmlns:cx4="http://schemas.microsoft.com/office/drawing/2016/5/10/chartex" xmlns:cx5="http://schemas.microsoft.com/office/drawing/2016/5/11/chartex" xmlns:cx6="http://schemas.microsoft.com/office/drawing/2016/5/12/chartex" xmlns:cx7="http://schemas.microsoft.com/office/drawing/2016/5/13/chartex" xmlns:cx8="http://schemas.microsoft.com/office/drawing/2016/5/14/chartex" xmlns:mc="http://schemas.openxmlformats.org/markup-compatibility/2006" xmlns:aink="http://schemas.microsoft.com/office/drawing/2016/ink" xmlns:am3d="http://schemas.microsoft.com/office/drawing/2017/model3d" xmlns:o="urn:schemas-microsoft-com:office:office" xmlns:r="http://schemas.openxmlformats.org/officeDocument/2006/relationships" xmlns:m="http://schemas.openxmlformats.org/officeDocument/2006/math" xmlns:v="urn:schemas-microsoft-com:vml" xmlns:wp14="http://schemas.microsoft.com/office/word/2010/wordprocessingDrawing" xmlns:wp="http://schemas.openxmlformats.org/drawingml/2006/wordprocessingDrawing" xmlns:w10="urn:schemas-microsoft-com:office:word" xmlns:w="http://schemas.openxmlformats.org/wordprocessingml/2006/main" xmlns:w14="http://schemas.microsoft.com/office/word/2010/wordml" xmlns:w15="http://schemas.microsoft.com/office/word/2012/wordml" xmlns:w16cex="http://schemas.microsoft.com/office/word/2018/wordml/cex" xmlns:w16cid="http://schemas.microsoft.com/office/word/2016/wordml/cid" xmlns:w16="http://schemas.microsoft.com/office/word/2018/wordml" xmlns:w16sdtdh="http://schemas.microsoft.com/office/word/2020/wordml/sdtdatahash" xmlns:w16se="http://schemas.microsoft.com/office/word/2015/wordml/symex" xmlns:wpg="http://schemas.microsoft.com/office/word/2010/wordprocessingGroup" xmlns:wpi="http://schemas.microsoft.com/office/word/2010/wordprocessingInk" xmlns:wne="http://schemas.microsoft.com/office/word/2006/wordml" xmlns:wps="http://schemas.microsoft.com/office/word/2010/wordprocessingShape" mc:Ignorable="w14 w15 w16se w16cid w16 w16cex w16sdtdh wp14">
+<w:endnotes xmlns:wpc="http://schemas.microsoft.com/office/word/2010/wordprocessingCanvas" xmlns:cx="http://schemas.microsoft.com/office/drawing/2014/chartex" xmlns:cx1="http://schemas.microsoft.com/office/drawing/2015/9/8/chartex" xmlns:cx2="http://schemas.microsoft.com/office/drawing/2015/10/21/chartex" xmlns:cx3="http://schemas.microsoft.com/office/drawing/2016/5/9/chartex" xmlns:cx4="http://schemas.microsoft.com/office/drawing/2016/5/10/chartex" xmlns:cx5="http://schemas.microsoft.com/office/drawing/2016/5/11/chartex" xmlns:cx6="http://schemas.microsoft.com/office/drawing/2016/5/12/chartex" xmlns:cx7="http://schemas.microsoft.com/office/drawing/2016/5/13/chartex" xmlns:cx8="http://schemas.microsoft.com/office/drawing/2016/5/14/chartex" xmlns:mc="http://schemas.openxmlformats.org/markup-compatibility/2006" xmlns:aink="http://schemas.microsoft.com/office/drawing/2016/ink" xmlns:am3d="http://schemas.microsoft.com/office/drawing/2017/model3d" xmlns:o="urn:schemas-microsoft-com:office:office" xmlns:oel="http://schemas.microsoft.com/office/2019/extlst" xmlns:r="http://schemas.openxmlformats.org/officeDocument/2006/relationships" xmlns:m="http://schemas.openxmlformats.org/officeDocument/2006/math" xmlns:v="urn:schemas-microsoft-com:vml" xmlns:wp14="http://schemas.microsoft.com/office/word/2010/wordprocessingDrawing" xmlns:wp="http://schemas.openxmlformats.org/drawingml/2006/wordprocessingDrawing" xmlns:w10="urn:schemas-microsoft-com:office:word" xmlns:w="http://schemas.openxmlformats.org/wordprocessingml/2006/main" xmlns:w14="http://schemas.microsoft.com/office/word/2010/wordml" xmlns:w15="http://schemas.microsoft.com/office/word/2012/wordml" xmlns:w16cex="http://schemas.microsoft.com/office/word/2018/wordml/cex" xmlns:w16cid="http://schemas.microsoft.com/office/word/2016/wordml/cid" xmlns:w16="http://schemas.microsoft.com/office/word/2018/wordml" xmlns:w16sdtdh="http://schemas.microsoft.com/office/word/2020/wordml/sdtdatahash" xmlns:w16se="http://schemas.microsoft.com/office/word/2015/wordml/symex" xmlns:wpg="http://schemas.microsoft.com/office/word/2010/wordprocessingGroup" xmlns:wpi="http://schemas.microsoft.com/office/word/2010/wordprocessingInk" xmlns:wne="http://schemas.microsoft.com/office/word/2006/wordml" xmlns:wps="http://schemas.microsoft.com/office/word/2010/wordprocessingShape" mc:Ignorable="w14 w15 w16se w16cid w16 w16cex w16sdtdh wp14">
   <w:endnote w:type="separator" w:id="-1">
     <w:p>
       <w:pPr>
@@ -1783,13 +1839,13 @@
 </file>
 
 <file path=word/footer1.xml><?xml version="1.0" encoding="utf-8"?>
-<w:ftr xmlns:wpc="http://schemas.microsoft.com/office/word/2010/wordprocessingCanvas" xmlns:cx="http://schemas.microsoft.com/office/drawing/2014/chartex" xmlns:cx1="http://schemas.microsoft.com/office/drawing/2015/9/8/chartex" xmlns:cx2="http://schemas.microsoft.com/office/drawing/2015/10/21/chartex" xmlns:cx3="http://schemas.microsoft.com/office/drawing/2016/5/9/chartex" xmlns:cx4="http://schemas.microsoft.com/office/drawing/2016/5/10/chartex" xmlns:cx5="http://schemas.microsoft.com/office/drawing/2016/5/11/chartex" xmlns:cx6="http://schemas.microsoft.com/office/drawing/2016/5/12/chartex" xmlns:cx7="http://schemas.microsoft.com/office/drawing/2016/5/13/chartex" xmlns:cx8="http://schemas.microsoft.com/office/drawing/2016/5/14/chartex" xmlns:mc="http://schemas.openxmlformats.org/markup-compatibility/2006" xmlns:aink="http://schemas.microsoft.com/office/drawing/2016/ink" xmlns:am3d="http://schemas.microsoft.com/office/drawing/2017/model3d" xmlns:o="urn:schemas-microsoft-com:office:office" xmlns:r="http://schemas.openxmlformats.org/officeDocument/2006/relationships" xmlns:m="http://schemas.openxmlformats.org/officeDocument/2006/math" xmlns:v="urn:schemas-microsoft-com:vml" xmlns:wp14="http://schemas.microsoft.com/office/word/2010/wordprocessingDrawing" xmlns:wp="http://schemas.openxmlformats.org/drawingml/2006/wordprocessingDrawing" xmlns:w10="urn:schemas-microsoft-com:office:word" xmlns:w="http://schemas.openxmlformats.org/wordprocessingml/2006/main" xmlns:w14="http://schemas.microsoft.com/office/word/2010/wordml" xmlns:w15="http://schemas.microsoft.com/office/word/2012/wordml" xmlns:w16cex="http://schemas.microsoft.com/office/word/2018/wordml/cex" xmlns:w16cid="http://schemas.microsoft.com/office/word/2016/wordml/cid" xmlns:w16="http://schemas.microsoft.com/office/word/2018/wordml" xmlns:w16sdtdh="http://schemas.microsoft.com/office/word/2020/wordml/sdtdatahash" xmlns:w16se="http://schemas.microsoft.com/office/word/2015/wordml/symex" xmlns:wpg="http://schemas.microsoft.com/office/word/2010/wordprocessingGroup" xmlns:wpi="http://schemas.microsoft.com/office/word/2010/wordprocessingInk" xmlns:wne="http://schemas.microsoft.com/office/word/2006/wordml" xmlns:wps="http://schemas.microsoft.com/office/word/2010/wordprocessingShape" mc:Ignorable="w14 w15 w16se w16cid w16 w16cex w16sdtdh wp14">
+<w:ftr xmlns:wpc="http://schemas.microsoft.com/office/word/2010/wordprocessingCanvas" xmlns:cx="http://schemas.microsoft.com/office/drawing/2014/chartex" xmlns:cx1="http://schemas.microsoft.com/office/drawing/2015/9/8/chartex" xmlns:cx2="http://schemas.microsoft.com/office/drawing/2015/10/21/chartex" xmlns:cx3="http://schemas.microsoft.com/office/drawing/2016/5/9/chartex" xmlns:cx4="http://schemas.microsoft.com/office/drawing/2016/5/10/chartex" xmlns:cx5="http://schemas.microsoft.com/office/drawing/2016/5/11/chartex" xmlns:cx6="http://schemas.microsoft.com/office/drawing/2016/5/12/chartex" xmlns:cx7="http://schemas.microsoft.com/office/drawing/2016/5/13/chartex" xmlns:cx8="http://schemas.microsoft.com/office/drawing/2016/5/14/chartex" xmlns:mc="http://schemas.openxmlformats.org/markup-compatibility/2006" xmlns:aink="http://schemas.microsoft.com/office/drawing/2016/ink" xmlns:am3d="http://schemas.microsoft.com/office/drawing/2017/model3d" xmlns:o="urn:schemas-microsoft-com:office:office" xmlns:oel="http://schemas.microsoft.com/office/2019/extlst" xmlns:r="http://schemas.openxmlformats.org/officeDocument/2006/relationships" xmlns:m="http://schemas.openxmlformats.org/officeDocument/2006/math" xmlns:v="urn:schemas-microsoft-com:vml" xmlns:wp14="http://schemas.microsoft.com/office/word/2010/wordprocessingDrawing" xmlns:wp="http://schemas.openxmlformats.org/drawingml/2006/wordprocessingDrawing" xmlns:w10="urn:schemas-microsoft-com:office:word" xmlns:w="http://schemas.openxmlformats.org/wordprocessingml/2006/main" xmlns:w14="http://schemas.microsoft.com/office/word/2010/wordml" xmlns:w15="http://schemas.microsoft.com/office/word/2012/wordml" xmlns:w16cex="http://schemas.microsoft.com/office/word/2018/wordml/cex" xmlns:w16cid="http://schemas.microsoft.com/office/word/2016/wordml/cid" xmlns:w16="http://schemas.microsoft.com/office/word/2018/wordml" xmlns:w16sdtdh="http://schemas.microsoft.com/office/word/2020/wordml/sdtdatahash" xmlns:w16se="http://schemas.microsoft.com/office/word/2015/wordml/symex" xmlns:wpg="http://schemas.microsoft.com/office/word/2010/wordprocessingGroup" xmlns:wpi="http://schemas.microsoft.com/office/word/2010/wordprocessingInk" xmlns:wne="http://schemas.microsoft.com/office/word/2006/wordml" xmlns:wps="http://schemas.microsoft.com/office/word/2010/wordprocessingShape" mc:Ignorable="w14 w15 w16se w16cid w16 w16cex w16sdtdh wp14">
   <w:p/>
 </w:ftr>
 </file>
 
 <file path=word/footnotes.xml><?xml version="1.0" encoding="utf-8"?>
-<w:footnotes xmlns:wpc="http://schemas.microsoft.com/office/word/2010/wordprocessingCanvas" xmlns:cx="http://schemas.microsoft.com/office/drawing/2014/chartex" xmlns:cx1="http://schemas.microsoft.com/office/drawing/2015/9/8/chartex" xmlns:cx2="http://schemas.microsoft.com/office/drawing/2015/10/21/chartex" xmlns:cx3="http://schemas.microsoft.com/office/drawing/2016/5/9/chartex" xmlns:cx4="http://schemas.microsoft.com/office/drawing/2016/5/10/chartex" xmlns:cx5="http://schemas.microsoft.com/office/drawing/2016/5/11/chartex" xmlns:cx6="http://schemas.microsoft.com/office/drawing/2016/5/12/chartex" xmlns:cx7="http://schemas.microsoft.com/office/drawing/2016/5/13/chartex" xmlns:cx8="http://schemas.microsoft.com/office/drawing/2016/5/14/chartex" xmlns:mc="http://schemas.openxmlformats.org/markup-compatibility/2006" xmlns:aink="http://schemas.microsoft.com/office/drawing/2016/ink" xmlns:am3d="http://schemas.microsoft.com/office/drawing/2017/model3d" xmlns:o="urn:schemas-microsoft-com:office:office" xmlns:r="http://schemas.openxmlformats.org/officeDocument/2006/relationships" xmlns:m="http://schemas.openxmlformats.org/officeDocument/2006/math" xmlns:v="urn:schemas-microsoft-com:vml" xmlns:wp14="http://schemas.microsoft.com/office/word/2010/wordprocessingDrawing" xmlns:wp="http://schemas.openxmlformats.org/drawingml/2006/wordprocessingDrawing" xmlns:w10="urn:schemas-microsoft-com:office:word" xmlns:w="http://schemas.openxmlformats.org/wordprocessingml/2006/main" xmlns:w14="http://schemas.microsoft.com/office/word/2010/wordml" xmlns:w15="http://schemas.microsoft.com/office/word/2012/wordml" xmlns:w16cex="http://schemas.microsoft.com/office/word/2018/wordml/cex" xmlns:w16cid="http://schemas.microsoft.com/office/word/2016/wordml/cid" xmlns:w16="http://schemas.microsoft.com/office/word/2018/wordml" xmlns:w16sdtdh="http://schemas.microsoft.com/office/word/2020/wordml/sdtdatahash" xmlns:w16se="http://schemas.microsoft.com/office/word/2015/wordml/symex" xmlns:wpg="http://schemas.microsoft.com/office/word/2010/wordprocessingGroup" xmlns:wpi="http://schemas.microsoft.com/office/word/2010/wordprocessingInk" xmlns:wne="http://schemas.microsoft.com/office/word/2006/wordml" xmlns:wps="http://schemas.microsoft.com/office/word/2010/wordprocessingShape" mc:Ignorable="w14 w15 w16se w16cid w16 w16cex w16sdtdh wp14">
+<w:footnotes xmlns:wpc="http://schemas.microsoft.com/office/word/2010/wordprocessingCanvas" xmlns:cx="http://schemas.microsoft.com/office/drawing/2014/chartex" xmlns:cx1="http://schemas.microsoft.com/office/drawing/2015/9/8/chartex" xmlns:cx2="http://schemas.microsoft.com/office/drawing/2015/10/21/chartex" xmlns:cx3="http://schemas.microsoft.com/office/drawing/2016/5/9/chartex" xmlns:cx4="http://schemas.microsoft.com/office/drawing/2016/5/10/chartex" xmlns:cx5="http://schemas.microsoft.com/office/drawing/2016/5/11/chartex" xmlns:cx6="http://schemas.microsoft.com/office/drawing/2016/5/12/chartex" xmlns:cx7="http://schemas.microsoft.com/office/drawing/2016/5/13/chartex" xmlns:cx8="http://schemas.microsoft.com/office/drawing/2016/5/14/chartex" xmlns:mc="http://schemas.openxmlformats.org/markup-compatibility/2006" xmlns:aink="http://schemas.microsoft.com/office/drawing/2016/ink" xmlns:am3d="http://schemas.microsoft.com/office/drawing/2017/model3d" xmlns:o="urn:schemas-microsoft-com:office:office" xmlns:oel="http://schemas.microsoft.com/office/2019/extlst" xmlns:r="http://schemas.openxmlformats.org/officeDocument/2006/relationships" xmlns:m="http://schemas.openxmlformats.org/officeDocument/2006/math" xmlns:v="urn:schemas-microsoft-com:vml" xmlns:wp14="http://schemas.microsoft.com/office/word/2010/wordprocessingDrawing" xmlns:wp="http://schemas.openxmlformats.org/drawingml/2006/wordprocessingDrawing" xmlns:w10="urn:schemas-microsoft-com:office:word" xmlns:w="http://schemas.openxmlformats.org/wordprocessingml/2006/main" xmlns:w14="http://schemas.microsoft.com/office/word/2010/wordml" xmlns:w15="http://schemas.microsoft.com/office/word/2012/wordml" xmlns:w16cex="http://schemas.microsoft.com/office/word/2018/wordml/cex" xmlns:w16cid="http://schemas.microsoft.com/office/word/2016/wordml/cid" xmlns:w16="http://schemas.microsoft.com/office/word/2018/wordml" xmlns:w16sdtdh="http://schemas.microsoft.com/office/word/2020/wordml/sdtdatahash" xmlns:w16se="http://schemas.microsoft.com/office/word/2015/wordml/symex" xmlns:wpg="http://schemas.microsoft.com/office/word/2010/wordprocessingGroup" xmlns:wpi="http://schemas.microsoft.com/office/word/2010/wordprocessingInk" xmlns:wne="http://schemas.microsoft.com/office/word/2006/wordml" xmlns:wps="http://schemas.microsoft.com/office/word/2010/wordprocessingShape" mc:Ignorable="w14 w15 w16se w16cid w16 w16cex w16sdtdh wp14">
   <w:footnote w:type="separator" w:id="-1">
     <w:p>
       <w:pPr>
@@ -1814,7 +1870,7 @@
 </file>
 
 <file path=word/numbering.xml><?xml version="1.0" encoding="utf-8"?>
-<w:numbering xmlns:wpc="http://schemas.microsoft.com/office/word/2010/wordprocessingCanvas" xmlns:cx="http://schemas.microsoft.com/office/drawing/2014/chartex" xmlns:cx1="http://schemas.microsoft.com/office/drawing/2015/9/8/chartex" xmlns:cx2="http://schemas.microsoft.com/office/drawing/2015/10/21/chartex" xmlns:cx3="http://schemas.microsoft.com/office/drawing/2016/5/9/chartex" xmlns:cx4="http://schemas.microsoft.com/office/drawing/2016/5/10/chartex" xmlns:cx5="http://schemas.microsoft.com/office/drawing/2016/5/11/chartex" xmlns:cx6="http://schemas.microsoft.com/office/drawing/2016/5/12/chartex" xmlns:cx7="http://schemas.microsoft.com/office/drawing/2016/5/13/chartex" xmlns:cx8="http://schemas.microsoft.com/office/drawing/2016/5/14/chartex" xmlns:mc="http://schemas.openxmlformats.org/markup-compatibility/2006" xmlns:aink="http://schemas.microsoft.com/office/drawing/2016/ink" xmlns:am3d="http://schemas.microsoft.com/office/drawing/2017/model3d" xmlns:o="urn:schemas-microsoft-com:office:office" xmlns:r="http://schemas.openxmlformats.org/officeDocument/2006/relationships" xmlns:m="http://schemas.openxmlformats.org/officeDocument/2006/math" xmlns:v="urn:schemas-microsoft-com:vml" xmlns:wp14="http://schemas.microsoft.com/office/word/2010/wordprocessingDrawing" xmlns:wp="http://schemas.openxmlformats.org/drawingml/2006/wordprocessingDrawing" xmlns:w10="urn:schemas-microsoft-com:office:word" xmlns:w="http://schemas.openxmlformats.org/wordprocessingml/2006/main" xmlns:w14="http://schemas.microsoft.com/office/word/2010/wordml" xmlns:w15="http://schemas.microsoft.com/office/word/2012/wordml" xmlns:w16cex="http://schemas.microsoft.com/office/word/2018/wordml/cex" xmlns:w16cid="http://schemas.microsoft.com/office/word/2016/wordml/cid" xmlns:w16="http://schemas.microsoft.com/office/word/2018/wordml" xmlns:w16sdtdh="http://schemas.microsoft.com/office/word/2020/wordml/sdtdatahash" xmlns:w16se="http://schemas.microsoft.com/office/word/2015/wordml/symex" xmlns:wpg="http://schemas.microsoft.com/office/word/2010/wordprocessingGroup" xmlns:wpi="http://schemas.microsoft.com/office/word/2010/wordprocessingInk" xmlns:wne="http://schemas.microsoft.com/office/word/2006/wordml" xmlns:wps="http://schemas.microsoft.com/office/word/2010/wordprocessingShape" mc:Ignorable="w14 w15 w16se w16cid w16 w16cex w16sdtdh wp14">
+<w:numbering xmlns:wpc="http://schemas.microsoft.com/office/word/2010/wordprocessingCanvas" xmlns:cx="http://schemas.microsoft.com/office/drawing/2014/chartex" xmlns:cx1="http://schemas.microsoft.com/office/drawing/2015/9/8/chartex" xmlns:cx2="http://schemas.microsoft.com/office/drawing/2015/10/21/chartex" xmlns:cx3="http://schemas.microsoft.com/office/drawing/2016/5/9/chartex" xmlns:cx4="http://schemas.microsoft.com/office/drawing/2016/5/10/chartex" xmlns:cx5="http://schemas.microsoft.com/office/drawing/2016/5/11/chartex" xmlns:cx6="http://schemas.microsoft.com/office/drawing/2016/5/12/chartex" xmlns:cx7="http://schemas.microsoft.com/office/drawing/2016/5/13/chartex" xmlns:cx8="http://schemas.microsoft.com/office/drawing/2016/5/14/chartex" xmlns:mc="http://schemas.openxmlformats.org/markup-compatibility/2006" xmlns:aink="http://schemas.microsoft.com/office/drawing/2016/ink" xmlns:am3d="http://schemas.microsoft.com/office/drawing/2017/model3d" xmlns:o="urn:schemas-microsoft-com:office:office" xmlns:oel="http://schemas.microsoft.com/office/2019/extlst" xmlns:r="http://schemas.openxmlformats.org/officeDocument/2006/relationships" xmlns:m="http://schemas.openxmlformats.org/officeDocument/2006/math" xmlns:v="urn:schemas-microsoft-com:vml" xmlns:wp14="http://schemas.microsoft.com/office/word/2010/wordprocessingDrawing" xmlns:wp="http://schemas.openxmlformats.org/drawingml/2006/wordprocessingDrawing" xmlns:w10="urn:schemas-microsoft-com:office:word" xmlns:w="http://schemas.openxmlformats.org/wordprocessingml/2006/main" xmlns:w14="http://schemas.microsoft.com/office/word/2010/wordml" xmlns:w15="http://schemas.microsoft.com/office/word/2012/wordml" xmlns:w16cex="http://schemas.microsoft.com/office/word/2018/wordml/cex" xmlns:w16cid="http://schemas.microsoft.com/office/word/2016/wordml/cid" xmlns:w16="http://schemas.microsoft.com/office/word/2018/wordml" xmlns:w16sdtdh="http://schemas.microsoft.com/office/word/2020/wordml/sdtdatahash" xmlns:w16se="http://schemas.microsoft.com/office/word/2015/wordml/symex" xmlns:wpg="http://schemas.microsoft.com/office/word/2010/wordprocessingGroup" xmlns:wpi="http://schemas.microsoft.com/office/word/2010/wordprocessingInk" xmlns:wne="http://schemas.microsoft.com/office/word/2006/wordml" xmlns:wps="http://schemas.microsoft.com/office/word/2010/wordprocessingShape" mc:Ignorable="w14 w15 w16se w16cid w16 w16cex w16sdtdh wp14">
   <w:abstractNum w:abstractNumId="0" w15:restartNumberingAfterBreak="0">
     <w:nsid w:val="14EB39C6"/>
     <w:multiLevelType w:val="multilevel"/>
@@ -2154,16 +2210,24 @@
       </w:rPr>
     </w:lvl>
   </w:abstractNum>
-  <w:num w:numId="1">
+  <w:num w:numId="1" w16cid:durableId="1800105284">
     <w:abstractNumId w:val="2"/>
   </w:num>
-  <w:num w:numId="2">
+  <w:num w:numId="2" w16cid:durableId="234780990">
     <w:abstractNumId w:val="1"/>
   </w:num>
-  <w:num w:numId="3">
+  <w:num w:numId="3" w16cid:durableId="2107770972">
     <w:abstractNumId w:val="0"/>
   </w:num>
 </w:numbering>
+</file>
+
+<file path=word/people.xml><?xml version="1.0" encoding="utf-8"?>
+<w15:people xmlns:wpc="http://schemas.microsoft.com/office/word/2010/wordprocessingCanvas" xmlns:cx="http://schemas.microsoft.com/office/drawing/2014/chartex" xmlns:cx1="http://schemas.microsoft.com/office/drawing/2015/9/8/chartex" xmlns:cx2="http://schemas.microsoft.com/office/drawing/2015/10/21/chartex" xmlns:cx3="http://schemas.microsoft.com/office/drawing/2016/5/9/chartex" xmlns:cx4="http://schemas.microsoft.com/office/drawing/2016/5/10/chartex" xmlns:cx5="http://schemas.microsoft.com/office/drawing/2016/5/11/chartex" xmlns:cx6="http://schemas.microsoft.com/office/drawing/2016/5/12/chartex" xmlns:cx7="http://schemas.microsoft.com/office/drawing/2016/5/13/chartex" xmlns:cx8="http://schemas.microsoft.com/office/drawing/2016/5/14/chartex" xmlns:mc="http://schemas.openxmlformats.org/markup-compatibility/2006" xmlns:aink="http://schemas.microsoft.com/office/drawing/2016/ink" xmlns:am3d="http://schemas.microsoft.com/office/drawing/2017/model3d" xmlns:o="urn:schemas-microsoft-com:office:office" xmlns:oel="http://schemas.microsoft.com/office/2019/extlst" xmlns:r="http://schemas.openxmlformats.org/officeDocument/2006/relationships" xmlns:m="http://schemas.openxmlformats.org/officeDocument/2006/math" xmlns:v="urn:schemas-microsoft-com:vml" xmlns:wp14="http://schemas.microsoft.com/office/word/2010/wordprocessingDrawing" xmlns:wp="http://schemas.openxmlformats.org/drawingml/2006/wordprocessingDrawing" xmlns:w10="urn:schemas-microsoft-com:office:word" xmlns:w="http://schemas.openxmlformats.org/wordprocessingml/2006/main" xmlns:w14="http://schemas.microsoft.com/office/word/2010/wordml" xmlns:w15="http://schemas.microsoft.com/office/word/2012/wordml" xmlns:w16cex="http://schemas.microsoft.com/office/word/2018/wordml/cex" xmlns:w16cid="http://schemas.microsoft.com/office/word/2016/wordml/cid" xmlns:w16="http://schemas.microsoft.com/office/word/2018/wordml" xmlns:w16sdtdh="http://schemas.microsoft.com/office/word/2020/wordml/sdtdatahash" xmlns:w16se="http://schemas.microsoft.com/office/word/2015/wordml/symex" xmlns:wpg="http://schemas.microsoft.com/office/word/2010/wordprocessingGroup" xmlns:wpi="http://schemas.microsoft.com/office/word/2010/wordprocessingInk" xmlns:wne="http://schemas.microsoft.com/office/word/2006/wordml" xmlns:wps="http://schemas.microsoft.com/office/word/2010/wordprocessingShape" mc:Ignorable="w14 w15 w16se w16cid w16 w16cex w16sdtdh wp14">
+  <w15:person w15:author="Sean Lynch">
+    <w15:presenceInfo w15:providerId="Windows Live" w15:userId="c7efa70add497af2"/>
+  </w15:person>
+</w15:people>
 </file>
 
 <file path=word/styles.xml><?xml version="1.0" encoding="utf-8"?>
@@ -2757,6 +2821,74 @@
       </w:tblCellMar>
     </w:tblPr>
   </w:style>
+  <w:style w:type="character" w:styleId="CommentReference">
+    <w:name w:val="annotation reference"/>
+    <w:basedOn w:val="DefaultParagraphFont"/>
+    <w:uiPriority w:val="99"/>
+    <w:semiHidden/>
+    <w:unhideWhenUsed/>
+    <w:rsid w:val="00DD0962"/>
+    <w:rPr>
+      <w:sz w:val="16"/>
+      <w:szCs w:val="16"/>
+    </w:rPr>
+  </w:style>
+  <w:style w:type="paragraph" w:styleId="CommentText">
+    <w:name w:val="annotation text"/>
+    <w:basedOn w:val="Normal"/>
+    <w:link w:val="CommentTextChar"/>
+    <w:uiPriority w:val="99"/>
+    <w:semiHidden/>
+    <w:unhideWhenUsed/>
+    <w:rsid w:val="00DD0962"/>
+    <w:pPr>
+      <w:spacing w:line="240" w:lineRule="auto"/>
+    </w:pPr>
+    <w:rPr>
+      <w:sz w:val="20"/>
+      <w:szCs w:val="20"/>
+    </w:rPr>
+  </w:style>
+  <w:style w:type="character" w:customStyle="1" w:styleId="CommentTextChar">
+    <w:name w:val="Comment Text Char"/>
+    <w:basedOn w:val="DefaultParagraphFont"/>
+    <w:link w:val="CommentText"/>
+    <w:uiPriority w:val="99"/>
+    <w:semiHidden/>
+    <w:rsid w:val="00DD0962"/>
+    <w:rPr>
+      <w:sz w:val="20"/>
+      <w:szCs w:val="20"/>
+    </w:rPr>
+  </w:style>
+  <w:style w:type="paragraph" w:styleId="CommentSubject">
+    <w:name w:val="annotation subject"/>
+    <w:basedOn w:val="CommentText"/>
+    <w:next w:val="CommentText"/>
+    <w:link w:val="CommentSubjectChar"/>
+    <w:uiPriority w:val="99"/>
+    <w:semiHidden/>
+    <w:unhideWhenUsed/>
+    <w:rsid w:val="00DD0962"/>
+    <w:rPr>
+      <w:b/>
+      <w:bCs/>
+    </w:rPr>
+  </w:style>
+  <w:style w:type="character" w:customStyle="1" w:styleId="CommentSubjectChar">
+    <w:name w:val="Comment Subject Char"/>
+    <w:basedOn w:val="CommentTextChar"/>
+    <w:link w:val="CommentSubject"/>
+    <w:uiPriority w:val="99"/>
+    <w:semiHidden/>
+    <w:rsid w:val="00DD0962"/>
+    <w:rPr>
+      <w:b/>
+      <w:bCs/>
+      <w:sz w:val="20"/>
+      <w:szCs w:val="20"/>
+    </w:rPr>
+  </w:style>
 </w:styles>
 </file>
 

</xml_diff>